<commit_message>
[] - Modificación del documento de la Entrega01 con los avences y problemas del dia 07/02
</commit_message>
<xml_diff>
--- a/Entrega01-TwitchAnalytics/Entrega1.docx
+++ b/Entrega01-TwitchAnalytics/Entrega1.docx
@@ -1,6 +1,6 @@
 
 <file path=word/document.xml><?xml version="1.0" encoding="utf-8"?>
-<w:document xmlns:wpc="http://schemas.microsoft.com/office/word/2010/wordprocessingCanvas" xmlns:cx="http://schemas.microsoft.com/office/drawing/2014/chartex" xmlns:cx1="http://schemas.microsoft.com/office/drawing/2015/9/8/chartex" xmlns:cx2="http://schemas.microsoft.com/office/drawing/2015/10/21/chartex" xmlns:cx3="http://schemas.microsoft.com/office/drawing/2016/5/9/chartex" xmlns:cx4="http://schemas.microsoft.com/office/drawing/2016/5/10/chartex" xmlns:cx5="http://schemas.microsoft.com/office/drawing/2016/5/11/chartex" xmlns:cx6="http://schemas.microsoft.com/office/drawing/2016/5/12/chartex" xmlns:cx7="http://schemas.microsoft.com/office/drawing/2016/5/13/chartex" xmlns:cx8="http://schemas.microsoft.com/office/drawing/2016/5/14/chartex" xmlns:mc="http://schemas.openxmlformats.org/markup-compatibility/2006" xmlns:aink="http://schemas.microsoft.com/office/drawing/2016/ink" xmlns:am3d="http://schemas.microsoft.com/office/drawing/2017/model3d" xmlns:o="urn:schemas-microsoft-com:office:office" xmlns:oel="http://schemas.microsoft.com/office/2019/extlst" xmlns:r="http://schemas.openxmlformats.org/officeDocument/2006/relationships" xmlns:m="http://schemas.openxmlformats.org/officeDocument/2006/math" xmlns:v="urn:schemas-microsoft-com:vml" xmlns:wp14="http://schemas.microsoft.com/office/word/2010/wordprocessingDrawing" xmlns:wp="http://schemas.openxmlformats.org/drawingml/2006/wordprocessingDrawing" xmlns:w10="urn:schemas-microsoft-com:office:word" xmlns:w="http://schemas.openxmlformats.org/wordprocessingml/2006/main" xmlns:w14="http://schemas.microsoft.com/office/word/2010/wordml" xmlns:w15="http://schemas.microsoft.com/office/word/2012/wordml" xmlns:w16cex="http://schemas.microsoft.com/office/word/2018/wordml/cex" xmlns:w16cid="http://schemas.microsoft.com/office/word/2016/wordml/cid" xmlns:w16="http://schemas.microsoft.com/office/word/2018/wordml" xmlns:w16du="http://schemas.microsoft.com/office/word/2023/wordml/word16du" xmlns:w16sdtdh="http://schemas.microsoft.com/office/word/2020/wordml/sdtdatahash" xmlns:w16sdtfl="http://schemas.microsoft.com/office/word/2024/wordml/sdtformatlock" xmlns:w16se="http://schemas.microsoft.com/office/word/2015/wordml/symex" xmlns:wpg="http://schemas.microsoft.com/office/word/2010/wordprocessingGroup" xmlns:wpi="http://schemas.microsoft.com/office/word/2010/wordprocessingInk" xmlns:wne="http://schemas.microsoft.com/office/word/2006/wordml" xmlns:wps="http://schemas.microsoft.com/office/word/2010/wordprocessingShape" mc:Ignorable="w14 w15 w16se w16cid w16 w16cex w16sdtdh w16sdtfl w16du wp14">
+<w:document xmlns:wpc="http://schemas.microsoft.com/office/word/2010/wordprocessingCanvas" xmlns:cx="http://schemas.microsoft.com/office/drawing/2014/chartex" xmlns:cx1="http://schemas.microsoft.com/office/drawing/2015/9/8/chartex" xmlns:cx2="http://schemas.microsoft.com/office/drawing/2015/10/21/chartex" xmlns:cx3="http://schemas.microsoft.com/office/drawing/2016/5/9/chartex" xmlns:cx4="http://schemas.microsoft.com/office/drawing/2016/5/10/chartex" xmlns:cx5="http://schemas.microsoft.com/office/drawing/2016/5/11/chartex" xmlns:cx6="http://schemas.microsoft.com/office/drawing/2016/5/12/chartex" xmlns:cx7="http://schemas.microsoft.com/office/drawing/2016/5/13/chartex" xmlns:cx8="http://schemas.microsoft.com/office/drawing/2016/5/14/chartex" xmlns:mc="http://schemas.openxmlformats.org/markup-compatibility/2006" xmlns:aink="http://schemas.microsoft.com/office/drawing/2016/ink" xmlns:am3d="http://schemas.microsoft.com/office/drawing/2017/model3d" xmlns:o="urn:schemas-microsoft-com:office:office" xmlns:oel="http://schemas.microsoft.com/office/2019/extlst" xmlns:r="http://schemas.openxmlformats.org/officeDocument/2006/relationships" xmlns:m="http://schemas.openxmlformats.org/officeDocument/2006/math" xmlns:v="urn:schemas-microsoft-com:vml" xmlns:wp14="http://schemas.microsoft.com/office/word/2010/wordprocessingDrawing" xmlns:wp="http://schemas.openxmlformats.org/drawingml/2006/wordprocessingDrawing" xmlns:w10="urn:schemas-microsoft-com:office:word" xmlns:w="http://schemas.openxmlformats.org/wordprocessingml/2006/main" xmlns:w14="http://schemas.microsoft.com/office/word/2010/wordml" xmlns:w15="http://schemas.microsoft.com/office/word/2012/wordml" xmlns:w16cex="http://schemas.microsoft.com/office/word/2018/wordml/cex" xmlns:w16cid="http://schemas.microsoft.com/office/word/2016/wordml/cid" xmlns:w16="http://schemas.microsoft.com/office/word/2018/wordml" xmlns:w16du="http://schemas.microsoft.com/office/word/2023/wordml/word16du" xmlns:w16sdtdh="http://schemas.microsoft.com/office/word/2020/wordml/sdtdatahash" xmlns:w16se="http://schemas.microsoft.com/office/word/2015/wordml/symex" xmlns:wpg="http://schemas.microsoft.com/office/word/2010/wordprocessingGroup" xmlns:wpi="http://schemas.microsoft.com/office/word/2010/wordprocessingInk" xmlns:wne="http://schemas.microsoft.com/office/word/2006/wordml" xmlns:wps="http://schemas.microsoft.com/office/word/2010/wordprocessingShape" mc:Ignorable="w14 w15 w16se w16cid w16 w16cex w16sdtdh w16du wp14">
   <w:body>
     <w:p>
       <w:pPr>
@@ -55,7 +55,15 @@
         </w:numPr>
       </w:pPr>
       <w:r>
-        <w:t>Investigar un poco sobre APIs (Iker las explicará en clase)</w:t>
+        <w:t xml:space="preserve">Investigar un poco sobre </w:t>
+      </w:r>
+      <w:proofErr w:type="spellStart"/>
+      <w:r>
+        <w:t>APIs</w:t>
+      </w:r>
+      <w:proofErr w:type="spellEnd"/>
+      <w:r>
+        <w:t xml:space="preserve"> (Iker las explicará en clase)</w:t>
       </w:r>
     </w:p>
     <w:p>
@@ -67,7 +75,15 @@
         </w:numPr>
       </w:pPr>
       <w:r>
-        <w:t>Buscar acceso a la API de Twitch.</w:t>
+        <w:t xml:space="preserve">Buscar acceso a la API de </w:t>
+      </w:r>
+      <w:proofErr w:type="spellStart"/>
+      <w:r>
+        <w:t>Twitch</w:t>
+      </w:r>
+      <w:proofErr w:type="spellEnd"/>
+      <w:r>
+        <w:t>.</w:t>
       </w:r>
     </w:p>
     <w:p>
@@ -162,12 +178,21 @@
         </w:rPr>
       </w:pPr>
       <w:r>
-        <w:t>Estandarizar formato de Commits como el que ha explicado Iker.</w:t>
+        <w:t xml:space="preserve">Estandarizar formato de </w:t>
+      </w:r>
+      <w:proofErr w:type="spellStart"/>
+      <w:r>
+        <w:t>Commits</w:t>
+      </w:r>
+      <w:proofErr w:type="spellEnd"/>
+      <w:r>
+        <w:t xml:space="preserve"> como el que ha explicado Iker.</w:t>
       </w:r>
       <w:r>
         <w:br/>
         <w:t>([</w:t>
       </w:r>
+      <w:proofErr w:type="spellStart"/>
       <w:r>
         <w:rPr>
           <w:i/>
@@ -175,6 +200,7 @@
         </w:rPr>
         <w:t>nºIssu</w:t>
       </w:r>
+      <w:proofErr w:type="spellEnd"/>
       <w:r>
         <w:t xml:space="preserve">] – </w:t>
       </w:r>
@@ -183,7 +209,23 @@
           <w:i/>
           <w:iCs/>
         </w:rPr>
-        <w:t>descripción detallada del commit)</w:t>
+        <w:t xml:space="preserve">descripción detallada del </w:t>
+      </w:r>
+      <w:proofErr w:type="spellStart"/>
+      <w:r>
+        <w:rPr>
+          <w:i/>
+          <w:iCs/>
+        </w:rPr>
+        <w:t>commit</w:t>
+      </w:r>
+      <w:proofErr w:type="spellEnd"/>
+      <w:r>
+        <w:rPr>
+          <w:i/>
+          <w:iCs/>
+        </w:rPr>
+        <w:t>)</w:t>
       </w:r>
       <w:r>
         <w:rPr>
@@ -206,7 +248,15 @@
         </w:rPr>
       </w:pPr>
       <w:r>
-        <w:t>Preparar los tres endpoints.</w:t>
+        <w:t xml:space="preserve">Preparar los tres </w:t>
+      </w:r>
+      <w:proofErr w:type="spellStart"/>
+      <w:r>
+        <w:t>endpoints</w:t>
+      </w:r>
+      <w:proofErr w:type="spellEnd"/>
+      <w:r>
+        <w:t>.</w:t>
       </w:r>
     </w:p>
     <w:p>
@@ -254,7 +304,15 @@
         </w:numPr>
       </w:pPr>
       <w:r>
-        <w:t>Todo listo excepto servidor (vamos a ponernos las pilas con esto!)</w:t>
+        <w:t>Todo listo excepto servidor (</w:t>
+      </w:r>
+      <w:proofErr w:type="gramStart"/>
+      <w:r>
+        <w:t>vamos a ponernos las pilas con esto!</w:t>
+      </w:r>
+      <w:proofErr w:type="gramEnd"/>
+      <w:r>
+        <w:t>)</w:t>
       </w:r>
     </w:p>
     <w:p>
@@ -266,7 +324,15 @@
         </w:numPr>
       </w:pPr>
       <w:r>
-        <w:t>Por ahora tenemos la API en el servidor local. A ver si encontramos uno gratis, si no, Heroku de pago.</w:t>
+        <w:t xml:space="preserve">Por ahora tenemos la API en el servidor local. A ver si encontramos uno gratis, si no, </w:t>
+      </w:r>
+      <w:proofErr w:type="spellStart"/>
+      <w:r>
+        <w:t>Heroku</w:t>
+      </w:r>
+      <w:proofErr w:type="spellEnd"/>
+      <w:r>
+        <w:t xml:space="preserve"> de pago.</w:t>
       </w:r>
     </w:p>
     <w:p>
@@ -344,7 +410,15 @@
         </w:numPr>
       </w:pPr>
       <w:r>
-        <w:t>Los tres endpoints funcionando en local.</w:t>
+        <w:t xml:space="preserve">Los tres </w:t>
+      </w:r>
+      <w:proofErr w:type="spellStart"/>
+      <w:r>
+        <w:t>endpoints</w:t>
+      </w:r>
+      <w:proofErr w:type="spellEnd"/>
+      <w:r>
+        <w:t xml:space="preserve"> funcionando en local.</w:t>
       </w:r>
     </w:p>
     <w:p>
@@ -436,9 +510,11 @@
           <w:numId w:val="8"/>
         </w:numPr>
       </w:pPr>
+      <w:proofErr w:type="gramStart"/>
       <w:r>
         <w:t>Pedimos uno nuevo con cada conexión?</w:t>
       </w:r>
+      <w:proofErr w:type="gramEnd"/>
     </w:p>
     <w:p>
       <w:pPr>
@@ -448,9 +524,11 @@
           <w:numId w:val="8"/>
         </w:numPr>
       </w:pPr>
+      <w:proofErr w:type="gramStart"/>
       <w:r>
         <w:t>Hacemos una comprobación de si está caducado antes de empezar?</w:t>
       </w:r>
+      <w:proofErr w:type="gramEnd"/>
     </w:p>
     <w:p>
       <w:pPr>
@@ -461,8 +539,13 @@
         </w:numPr>
       </w:pPr>
       <w:r>
-        <w:t>El servidor nos da una URL “fea” con la IP. Hace falta “renombrar”?</w:t>
-      </w:r>
+        <w:t xml:space="preserve">El servidor nos da una URL “fea” con la IP. </w:t>
+      </w:r>
+      <w:proofErr w:type="gramStart"/>
+      <w:r>
+        <w:t>Hace falta “renombrar”?</w:t>
+      </w:r>
+      <w:proofErr w:type="gramEnd"/>
     </w:p>
     <w:p>
       <w:r>
@@ -488,7 +571,15 @@
         </w:numPr>
       </w:pPr>
       <w:r>
-        <w:t>Preparar documentación con OpenAPI.</w:t>
+        <w:t xml:space="preserve">Preparar documentación con </w:t>
+      </w:r>
+      <w:proofErr w:type="spellStart"/>
+      <w:r>
+        <w:t>OpenAPI</w:t>
+      </w:r>
+      <w:proofErr w:type="spellEnd"/>
+      <w:r>
+        <w:t>.</w:t>
       </w:r>
     </w:p>
     <w:p>
@@ -500,7 +591,15 @@
         </w:numPr>
       </w:pPr>
       <w:r>
-        <w:t>Escribir en Readme.</w:t>
+        <w:t xml:space="preserve">Escribir en </w:t>
+      </w:r>
+      <w:proofErr w:type="spellStart"/>
+      <w:r>
+        <w:t>Readme</w:t>
+      </w:r>
+      <w:proofErr w:type="spellEnd"/>
+      <w:r>
+        <w:t>.</w:t>
       </w:r>
     </w:p>
     <w:p>
@@ -532,7 +631,28 @@
         </w:numPr>
       </w:pPr>
       <w:r>
-        <w:t>Documentación lista en .yaml. Vale con esto? Buscar alternativa.</w:t>
+        <w:t xml:space="preserve">Documentación lista </w:t>
+      </w:r>
+      <w:proofErr w:type="gramStart"/>
+      <w:r>
+        <w:t>en .</w:t>
+      </w:r>
+      <w:proofErr w:type="spellStart"/>
+      <w:r>
+        <w:t>yaml</w:t>
+      </w:r>
+      <w:proofErr w:type="spellEnd"/>
+      <w:proofErr w:type="gramEnd"/>
+      <w:r>
+        <w:t xml:space="preserve">. </w:t>
+      </w:r>
+      <w:proofErr w:type="gramStart"/>
+      <w:r>
+        <w:t>Vale con esto?</w:t>
+      </w:r>
+      <w:proofErr w:type="gramEnd"/>
+      <w:r>
+        <w:t xml:space="preserve"> Buscar alternativa.</w:t>
       </w:r>
     </w:p>
     <w:p>
@@ -544,7 +664,15 @@
         </w:numPr>
       </w:pPr>
       <w:r>
-        <w:t>Los tres endpoints funcionando correctamente.</w:t>
+        <w:t xml:space="preserve">Los tres </w:t>
+      </w:r>
+      <w:proofErr w:type="spellStart"/>
+      <w:r>
+        <w:t>endpoints</w:t>
+      </w:r>
+      <w:proofErr w:type="spellEnd"/>
+      <w:r>
+        <w:t xml:space="preserve"> funcionando correctamente.</w:t>
       </w:r>
     </w:p>
     <w:p>
@@ -567,9 +695,27 @@
           <w:numId w:val="13"/>
         </w:numPr>
       </w:pPr>
-      <w:r>
-        <w:t>Qué pasa si no hay usuario con el Id solicitado? Twitch devuelve 200 y datos vacíos. Hay que devolver 404?</w:t>
-      </w:r>
+      <w:proofErr w:type="gramStart"/>
+      <w:r>
+        <w:t>Qué pasa si no hay usuario con el Id solicitado?</w:t>
+      </w:r>
+      <w:proofErr w:type="gramEnd"/>
+      <w:r>
+        <w:t xml:space="preserve"> </w:t>
+      </w:r>
+      <w:proofErr w:type="spellStart"/>
+      <w:r>
+        <w:t>Twitch</w:t>
+      </w:r>
+      <w:proofErr w:type="spellEnd"/>
+      <w:r>
+        <w:t xml:space="preserve"> devuelve 200 y datos vacíos. </w:t>
+      </w:r>
+      <w:proofErr w:type="gramStart"/>
+      <w:r>
+        <w:t>Hay que devolver 404?</w:t>
+      </w:r>
+      <w:proofErr w:type="gramEnd"/>
     </w:p>
     <w:p>
       <w:pPr>
@@ -600,7 +746,15 @@
         </w:numPr>
       </w:pPr>
       <w:r>
-        <w:t xml:space="preserve">Documentación en html. La devuelve la API en </w:t>
+        <w:t xml:space="preserve">Documentación en </w:t>
+      </w:r>
+      <w:proofErr w:type="spellStart"/>
+      <w:r>
+        <w:t>html</w:t>
+      </w:r>
+      <w:proofErr w:type="spellEnd"/>
+      <w:r>
+        <w:t xml:space="preserve">. La devuelve la API en </w:t>
       </w:r>
       <w:hyperlink r:id="rId5" w:history="1">
         <w:r>
@@ -632,7 +786,15 @@
         </w:numPr>
       </w:pPr>
       <w:r>
-        <w:t>Solamente faltaría el Readme. Consultar mañana con Iker qué quiere aquí.</w:t>
+        <w:t xml:space="preserve">Solamente faltaría el </w:t>
+      </w:r>
+      <w:proofErr w:type="spellStart"/>
+      <w:r>
+        <w:t>Readme</w:t>
+      </w:r>
+      <w:proofErr w:type="spellEnd"/>
+      <w:r>
+        <w:t>. Consultar mañana con Iker qué quiere aquí.</w:t>
       </w:r>
     </w:p>
     <w:p>
@@ -648,6 +810,169 @@
       </w:r>
     </w:p>
     <w:p/>
+    <w:p>
+      <w:pPr>
+        <w:pStyle w:val="Ttulo1"/>
+      </w:pPr>
+      <w:r>
+        <w:lastRenderedPageBreak/>
+        <w:t>7</w:t>
+      </w:r>
+      <w:r>
+        <w:t>/02/2025</w:t>
+      </w:r>
+    </w:p>
+    <w:p>
+      <w:r>
+        <w:rPr>
+          <w:b/>
+          <w:bCs/>
+        </w:rPr>
+        <w:t>Resumen</w:t>
+      </w:r>
+      <w:r>
+        <w:t>:</w:t>
+      </w:r>
+    </w:p>
+    <w:p>
+      <w:pPr>
+        <w:pStyle w:val="Prrafodelista"/>
+        <w:numPr>
+          <w:ilvl w:val="0"/>
+          <w:numId w:val="13"/>
+        </w:numPr>
+      </w:pPr>
+      <w:r>
+        <w:t xml:space="preserve">Generación </w:t>
+      </w:r>
+      <w:r>
+        <w:t>automática del</w:t>
+      </w:r>
+      <w:r>
+        <w:t xml:space="preserve"> token hecho función para que las usen el resto de </w:t>
+      </w:r>
+      <w:proofErr w:type="gramStart"/>
+      <w:r>
+        <w:t>ficheros</w:t>
+      </w:r>
+      <w:proofErr w:type="gramEnd"/>
+      <w:r>
+        <w:t xml:space="preserve"> .</w:t>
+      </w:r>
+      <w:proofErr w:type="spellStart"/>
+      <w:r>
+        <w:t>php</w:t>
+      </w:r>
+      <w:proofErr w:type="spellEnd"/>
+      <w:r>
+        <w:t>.</w:t>
+      </w:r>
+    </w:p>
+    <w:p>
+      <w:pPr>
+        <w:pStyle w:val="Prrafodelista"/>
+        <w:numPr>
+          <w:ilvl w:val="0"/>
+          <w:numId w:val="13"/>
+        </w:numPr>
+      </w:pPr>
+      <w:r>
+        <w:t xml:space="preserve">Solución en el primer caso de uso (Obtención de información de un </w:t>
+      </w:r>
+      <w:proofErr w:type="spellStart"/>
+      <w:r>
+        <w:t>streamer</w:t>
+      </w:r>
+      <w:proofErr w:type="spellEnd"/>
+      <w:r>
+        <w:t xml:space="preserve"> según su id) para que de correctamente el error 404.</w:t>
+      </w:r>
+    </w:p>
+    <w:p>
+      <w:pPr>
+        <w:pStyle w:val="Prrafodelista"/>
+        <w:numPr>
+          <w:ilvl w:val="0"/>
+          <w:numId w:val="13"/>
+        </w:numPr>
+      </w:pPr>
+      <w:r>
+        <w:t xml:space="preserve">Realización de fichero </w:t>
+      </w:r>
+      <w:proofErr w:type="spellStart"/>
+      <w:r>
+        <w:t>Readme</w:t>
+      </w:r>
+      <w:proofErr w:type="spellEnd"/>
+      <w:r>
+        <w:t xml:space="preserve"> con la información del grupo y las instrucciones necesarias para poder utilizar correctamente los archivos del repositorio.</w:t>
+      </w:r>
+    </w:p>
+    <w:p>
+      <w:pPr>
+        <w:pStyle w:val="Prrafodelista"/>
+        <w:numPr>
+          <w:ilvl w:val="0"/>
+          <w:numId w:val="13"/>
+        </w:numPr>
+      </w:pPr>
+      <w:r>
+        <w:t>Evitado el problema de verificación SSL en el servidor local. Cuando se ejecuta localmente los .</w:t>
+      </w:r>
+      <w:proofErr w:type="spellStart"/>
+      <w:r>
+        <w:t>php</w:t>
+      </w:r>
+      <w:proofErr w:type="spellEnd"/>
+      <w:r>
+        <w:t xml:space="preserve"> ha sido necesario desactivarla mientras que en producción no.</w:t>
+      </w:r>
+    </w:p>
+    <w:p>
+      <w:r>
+        <w:rPr>
+          <w:b/>
+          <w:bCs/>
+        </w:rPr>
+        <w:t>Problema:</w:t>
+      </w:r>
+    </w:p>
+    <w:p>
+      <w:pPr>
+        <w:pStyle w:val="Prrafodelista"/>
+        <w:numPr>
+          <w:ilvl w:val="0"/>
+          <w:numId w:val="13"/>
+        </w:numPr>
+      </w:pPr>
+      <w:r>
+        <w:t xml:space="preserve">En el segundo caso de uso (obtener </w:t>
+      </w:r>
+      <w:proofErr w:type="spellStart"/>
+      <w:r>
+        <w:t>streams</w:t>
+      </w:r>
+      <w:proofErr w:type="spellEnd"/>
+      <w:r>
+        <w:t>) redirige el servidor a …/</w:t>
+      </w:r>
+      <w:proofErr w:type="spellStart"/>
+      <w:r>
+        <w:t>streams</w:t>
+      </w:r>
+      <w:proofErr w:type="spellEnd"/>
+      <w:r>
+        <w:t>/ cuando nos interesa que haga …/</w:t>
+      </w:r>
+      <w:proofErr w:type="spellStart"/>
+      <w:r>
+        <w:t>streams</w:t>
+      </w:r>
+      <w:proofErr w:type="spellEnd"/>
+      <w:r>
+        <w:t xml:space="preserve">.  </w:t>
+      </w:r>
+    </w:p>
     <w:p>
       <w:pPr>
         <w:pStyle w:val="Prrafodelista"/>
@@ -665,7 +990,7 @@
 </file>
 
 <file path=word/numbering.xml><?xml version="1.0" encoding="utf-8"?>
-<w:numbering xmlns:wpc="http://schemas.microsoft.com/office/word/2010/wordprocessingCanvas" xmlns:cx="http://schemas.microsoft.com/office/drawing/2014/chartex" xmlns:cx1="http://schemas.microsoft.com/office/drawing/2015/9/8/chartex" xmlns:cx2="http://schemas.microsoft.com/office/drawing/2015/10/21/chartex" xmlns:cx3="http://schemas.microsoft.com/office/drawing/2016/5/9/chartex" xmlns:cx4="http://schemas.microsoft.com/office/drawing/2016/5/10/chartex" xmlns:cx5="http://schemas.microsoft.com/office/drawing/2016/5/11/chartex" xmlns:cx6="http://schemas.microsoft.com/office/drawing/2016/5/12/chartex" xmlns:cx7="http://schemas.microsoft.com/office/drawing/2016/5/13/chartex" xmlns:cx8="http://schemas.microsoft.com/office/drawing/2016/5/14/chartex" xmlns:mc="http://schemas.openxmlformats.org/markup-compatibility/2006" xmlns:aink="http://schemas.microsoft.com/office/drawing/2016/ink" xmlns:am3d="http://schemas.microsoft.com/office/drawing/2017/model3d" xmlns:o="urn:schemas-microsoft-com:office:office" xmlns:oel="http://schemas.microsoft.com/office/2019/extlst" xmlns:r="http://schemas.openxmlformats.org/officeDocument/2006/relationships" xmlns:m="http://schemas.openxmlformats.org/officeDocument/2006/math" xmlns:v="urn:schemas-microsoft-com:vml" xmlns:wp14="http://schemas.microsoft.com/office/word/2010/wordprocessingDrawing" xmlns:wp="http://schemas.openxmlformats.org/drawingml/2006/wordprocessingDrawing" xmlns:w10="urn:schemas-microsoft-com:office:word" xmlns:w="http://schemas.openxmlformats.org/wordprocessingml/2006/main" xmlns:w14="http://schemas.microsoft.com/office/word/2010/wordml" xmlns:w15="http://schemas.microsoft.com/office/word/2012/wordml" xmlns:w16cex="http://schemas.microsoft.com/office/word/2018/wordml/cex" xmlns:w16cid="http://schemas.microsoft.com/office/word/2016/wordml/cid" xmlns:w16="http://schemas.microsoft.com/office/word/2018/wordml" xmlns:w16du="http://schemas.microsoft.com/office/word/2023/wordml/word16du" xmlns:w16sdtdh="http://schemas.microsoft.com/office/word/2020/wordml/sdtdatahash" xmlns:w16sdtfl="http://schemas.microsoft.com/office/word/2024/wordml/sdtformatlock" xmlns:w16se="http://schemas.microsoft.com/office/word/2015/wordml/symex" xmlns:wpg="http://schemas.microsoft.com/office/word/2010/wordprocessingGroup" xmlns:wpi="http://schemas.microsoft.com/office/word/2010/wordprocessingInk" xmlns:wne="http://schemas.microsoft.com/office/word/2006/wordml" xmlns:wps="http://schemas.microsoft.com/office/word/2010/wordprocessingShape" mc:Ignorable="w14 w15 w16se w16cid w16 w16cex w16sdtdh w16sdtfl w16du wp14">
+<w:numbering xmlns:wpc="http://schemas.microsoft.com/office/word/2010/wordprocessingCanvas" xmlns:cx="http://schemas.microsoft.com/office/drawing/2014/chartex" xmlns:cx1="http://schemas.microsoft.com/office/drawing/2015/9/8/chartex" xmlns:cx2="http://schemas.microsoft.com/office/drawing/2015/10/21/chartex" xmlns:cx3="http://schemas.microsoft.com/office/drawing/2016/5/9/chartex" xmlns:cx4="http://schemas.microsoft.com/office/drawing/2016/5/10/chartex" xmlns:cx5="http://schemas.microsoft.com/office/drawing/2016/5/11/chartex" xmlns:cx6="http://schemas.microsoft.com/office/drawing/2016/5/12/chartex" xmlns:cx7="http://schemas.microsoft.com/office/drawing/2016/5/13/chartex" xmlns:cx8="http://schemas.microsoft.com/office/drawing/2016/5/14/chartex" xmlns:mc="http://schemas.openxmlformats.org/markup-compatibility/2006" xmlns:aink="http://schemas.microsoft.com/office/drawing/2016/ink" xmlns:am3d="http://schemas.microsoft.com/office/drawing/2017/model3d" xmlns:o="urn:schemas-microsoft-com:office:office" xmlns:oel="http://schemas.microsoft.com/office/2019/extlst" xmlns:r="http://schemas.openxmlformats.org/officeDocument/2006/relationships" xmlns:m="http://schemas.openxmlformats.org/officeDocument/2006/math" xmlns:v="urn:schemas-microsoft-com:vml" xmlns:wp14="http://schemas.microsoft.com/office/word/2010/wordprocessingDrawing" xmlns:wp="http://schemas.openxmlformats.org/drawingml/2006/wordprocessingDrawing" xmlns:w10="urn:schemas-microsoft-com:office:word" xmlns:w="http://schemas.openxmlformats.org/wordprocessingml/2006/main" xmlns:w14="http://schemas.microsoft.com/office/word/2010/wordml" xmlns:w15="http://schemas.microsoft.com/office/word/2012/wordml" xmlns:w16cex="http://schemas.microsoft.com/office/word/2018/wordml/cex" xmlns:w16cid="http://schemas.microsoft.com/office/word/2016/wordml/cid" xmlns:w16="http://schemas.microsoft.com/office/word/2018/wordml" xmlns:w16du="http://schemas.microsoft.com/office/word/2023/wordml/word16du" xmlns:w16sdtdh="http://schemas.microsoft.com/office/word/2020/wordml/sdtdatahash" xmlns:w16se="http://schemas.microsoft.com/office/word/2015/wordml/symex" xmlns:wpg="http://schemas.microsoft.com/office/word/2010/wordprocessingGroup" xmlns:wpi="http://schemas.microsoft.com/office/word/2010/wordprocessingInk" xmlns:wne="http://schemas.microsoft.com/office/word/2006/wordml" xmlns:wps="http://schemas.microsoft.com/office/word/2010/wordprocessingShape" mc:Ignorable="w14 w15 w16se w16cid w16 w16cex w16sdtdh w16du wp14">
   <w:abstractNum w:abstractNumId="0" w15:restartNumberingAfterBreak="0">
     <w:nsid w:val="0A730450"/>
     <w:multiLevelType w:val="hybridMultilevel"/>
@@ -2178,7 +2503,7 @@
 </file>
 
 <file path=word/styles.xml><?xml version="1.0" encoding="utf-8"?>
-<w:styles xmlns:mc="http://schemas.openxmlformats.org/markup-compatibility/2006" xmlns:r="http://schemas.openxmlformats.org/officeDocument/2006/relationships" xmlns:w="http://schemas.openxmlformats.org/wordprocessingml/2006/main" xmlns:w14="http://schemas.microsoft.com/office/word/2010/wordml" xmlns:w15="http://schemas.microsoft.com/office/word/2012/wordml" xmlns:w16cex="http://schemas.microsoft.com/office/word/2018/wordml/cex" xmlns:w16cid="http://schemas.microsoft.com/office/word/2016/wordml/cid" xmlns:w16="http://schemas.microsoft.com/office/word/2018/wordml" xmlns:w16du="http://schemas.microsoft.com/office/word/2023/wordml/word16du" xmlns:w16sdtdh="http://schemas.microsoft.com/office/word/2020/wordml/sdtdatahash" xmlns:w16sdtfl="http://schemas.microsoft.com/office/word/2024/wordml/sdtformatlock" xmlns:w16se="http://schemas.microsoft.com/office/word/2015/wordml/symex" mc:Ignorable="w14 w15 w16se w16cid w16 w16cex w16sdtdh w16sdtfl w16du">
+<w:styles xmlns:mc="http://schemas.openxmlformats.org/markup-compatibility/2006" xmlns:r="http://schemas.openxmlformats.org/officeDocument/2006/relationships" xmlns:w="http://schemas.openxmlformats.org/wordprocessingml/2006/main" xmlns:w14="http://schemas.microsoft.com/office/word/2010/wordml" xmlns:w15="http://schemas.microsoft.com/office/word/2012/wordml" xmlns:w16cex="http://schemas.microsoft.com/office/word/2018/wordml/cex" xmlns:w16cid="http://schemas.microsoft.com/office/word/2016/wordml/cid" xmlns:w16="http://schemas.microsoft.com/office/word/2018/wordml" xmlns:w16du="http://schemas.microsoft.com/office/word/2023/wordml/word16du" xmlns:w16sdtdh="http://schemas.microsoft.com/office/word/2020/wordml/sdtdatahash" xmlns:w16se="http://schemas.microsoft.com/office/word/2015/wordml/symex" mc:Ignorable="w14 w15 w16se w16cid w16 w16cex w16sdtdh w16du">
   <w:docDefaults>
     <w:rPrDefault>
       <w:rPr>
@@ -2577,6 +2902,7 @@
   <w:style w:type="paragraph" w:default="1" w:styleId="Normal">
     <w:name w:val="Normal"/>
     <w:qFormat/>
+    <w:rsid w:val="00290697"/>
   </w:style>
   <w:style w:type="paragraph" w:styleId="Ttulo1">
     <w:name w:val="heading 1"/>

</xml_diff>